<commit_message>
Changed the GetEnums service: the selected IDs are now the root node IDs, this is necessary for creating a tree of enumerations.
</commit_message>
<xml_diff>
--- a/scrapbook/Trait Information Portal Ontology.docx
+++ b/scrapbook/Trait Information Portal Ontology.docx
@@ -4,35 +4,11 @@
   <w:body>
     <w:p>
       <w:pPr>
-        <w:rPr>
-          <w:rFonts w:ascii="Optima" w:hAnsi="Optima"/>
-          <w:b/>
-          <w:sz w:val="36"/>
-          <w:szCs w:val="36"/>
-          <w:lang w:val="en-GB"/>
-        </w:rPr>
+        <w:pStyle w:val="Mytitle"/>
       </w:pPr>
       <w:r>
-        <w:rPr>
-          <w:rFonts w:ascii="Optima" w:hAnsi="Optima"/>
-          <w:b/>
-          <w:sz w:val="36"/>
-          <w:szCs w:val="36"/>
-          <w:lang w:val="en-GB"/>
-        </w:rPr>
         <w:t>Trait Information Portal Ontology</w:t>
       </w:r>
-    </w:p>
-    <w:p>
-      <w:pPr>
-        <w:rPr>
-          <w:rFonts w:ascii="Optima" w:hAnsi="Optima"/>
-          <w:b/>
-          <w:sz w:val="36"/>
-          <w:szCs w:val="36"/>
-          <w:lang w:val="en-GB"/>
-        </w:rPr>
-      </w:pPr>
     </w:p>
     <w:p>
       <w:pPr>
@@ -41,6 +17,8 @@
           <w:lang w:val="en-GB"/>
         </w:rPr>
       </w:pPr>
+      <w:bookmarkStart w:id="0" w:name="_GoBack"/>
+      <w:bookmarkEnd w:id="0"/>
       <w:r>
         <w:rPr>
           <w:lang w:val="en-GB"/>
@@ -83,7 +61,13 @@
         <w:rPr>
           <w:lang w:val="en-GB"/>
         </w:rPr>
-        <w:t xml:space="preserve"> descriptor. You can place then in a database and query them by name, but there was never a mechanism to </w:t>
+        <w:t xml:space="preserve"> descriptor. You can place them</w:t>
+      </w:r>
+      <w:r>
+        <w:rPr>
+          <w:lang w:val="en-GB"/>
+        </w:rPr>
+        <w:t xml:space="preserve"> in a database and query by name, but there was never a mechanism to </w:t>
       </w:r>
       <w:r>
         <w:rPr>
@@ -125,8 +109,6 @@
         </w:rPr>
         <w:t>group things by name, but if we annotate data using descriptors the problem becomes serious: you cannot store the same data under several names, because then analysis becomes impossible.</w:t>
       </w:r>
-      <w:bookmarkStart w:id="0" w:name="_GoBack"/>
-      <w:bookmarkEnd w:id="0"/>
     </w:p>
     <w:sectPr>
       <w:pgSz w:w="11900" w:h="16840"/>
@@ -334,6 +316,22 @@
       <w:szCs w:val="28"/>
     </w:rPr>
   </w:style>
+  <w:style w:type="paragraph" w:customStyle="1" w:styleId="Mytitle">
+    <w:name w:val="My title"/>
+    <w:basedOn w:val="Normal"/>
+    <w:qFormat/>
+    <w:rsid w:val="00A31982"/>
+    <w:pPr>
+      <w:spacing w:before="200" w:after="400"/>
+    </w:pPr>
+    <w:rPr>
+      <w:rFonts w:ascii="Optima" w:hAnsi="Optima"/>
+      <w:b/>
+      <w:sz w:val="36"/>
+      <w:szCs w:val="36"/>
+      <w:lang w:val="en-GB"/>
+    </w:rPr>
+  </w:style>
 </w:styles>
 </file>
 
@@ -534,6 +532,22 @@
       <w:szCs w:val="28"/>
     </w:rPr>
   </w:style>
+  <w:style w:type="paragraph" w:customStyle="1" w:styleId="Mytitle">
+    <w:name w:val="My title"/>
+    <w:basedOn w:val="Normal"/>
+    <w:qFormat/>
+    <w:rsid w:val="00A31982"/>
+    <w:pPr>
+      <w:spacing w:before="200" w:after="400"/>
+    </w:pPr>
+    <w:rPr>
+      <w:rFonts w:ascii="Optima" w:hAnsi="Optima"/>
+      <w:b/>
+      <w:sz w:val="36"/>
+      <w:szCs w:val="36"/>
+      <w:lang w:val="en-GB"/>
+    </w:rPr>
+  </w:style>
 </w:styles>
 </file>
 

</xml_diff>